<commit_message>
lots of resume work today
</commit_message>
<xml_diff>
--- a/Cover Letters/Coupland Cover Letter.docx
+++ b/Cover Letters/Coupland Cover Letter.docx
@@ -10,26 +10,85 @@
         <w:t xml:space="preserve">y name is Michael </w:t>
       </w:r>
       <w:r>
-        <w:t>Coupland, and I am trying to persuade you to hire me.</w:t>
+        <w:t>Coupland, and I</w:t>
+      </w:r>
+      <w:r>
+        <w:t>’</w:t>
+      </w:r>
+      <w:r>
+        <w:t>m trying to persuade you to hire me.</w:t>
       </w:r>
     </w:p>
     <w:p>
       <w:r>
-        <w:t>I’ve been writing software for about 20 years. As a programmer, my job is to work with people and solve problems. My primary area of expertise is C#, .NET, and Transact-SQL, but I am very proficient in the entire alphabet soup of tools and languages. I have delivered software of all types including applications, embedded systems, APIs, and services, and some simple Android apps</w:t>
-      </w:r>
-      <w:r>
-        <w:t>. I also try to make time for volunteer work.</w:t>
+        <w:t>I’ve been writing software for about 20 years. As a programmer, my job is to work with people and solve problems. My primary area of expertise is C#, .NET, and Transact-SQL, but I</w:t>
+      </w:r>
+      <w:r>
+        <w:t>’</w:t>
+      </w:r>
+      <w:r>
+        <w:t xml:space="preserve">m very proficient </w:t>
+      </w:r>
+      <w:r>
+        <w:t>with</w:t>
+      </w:r>
+      <w:r>
+        <w:t xml:space="preserve"> the entire alphabet soup of tools and languages. I have delivered software of all types including applications, embedded systems, APIs, and services</w:t>
+      </w:r>
+      <w:r>
+        <w:t xml:space="preserve">, as well as </w:t>
+      </w:r>
+      <w:r>
+        <w:t>some simple Android apps</w:t>
+      </w:r>
+      <w:r>
+        <w:t xml:space="preserve">. </w:t>
       </w:r>
     </w:p>
     <w:p>
       <w:r>
-        <w:t xml:space="preserve">When I need to step away from the keyboard and recharge, I find something to </w:t>
+        <w:t>When I need to step away from the keyboard and recharge</w:t>
+      </w:r>
+      <w:r>
+        <w:t>,</w:t>
+      </w:r>
+      <w:r>
+        <w:t xml:space="preserve"> I try to find something useful to keep me busy. Sometimes that means volunteering. Other times </w:t>
+      </w:r>
+      <w:proofErr w:type="gramStart"/>
+      <w:r>
+        <w:t xml:space="preserve">it’s </w:t>
+      </w:r>
+      <w:r>
+        <w:t>something</w:t>
+      </w:r>
+      <w:proofErr w:type="gramEnd"/>
+      <w:r>
+        <w:t xml:space="preserve"> </w:t>
+      </w:r>
+      <w:r>
+        <w:t>closer to home like fin</w:t>
+      </w:r>
+      <w:r>
+        <w:t>d</w:t>
+      </w:r>
+      <w:r>
+        <w:t>ing</w:t>
+      </w:r>
+      <w:r>
+        <w:t xml:space="preserve"> something to </w:t>
       </w:r>
       <w:r>
         <w:t>build,</w:t>
       </w:r>
       <w:r>
-        <w:t xml:space="preserve"> go camping</w:t>
+        <w:t xml:space="preserve"> </w:t>
+      </w:r>
+      <w:r>
+        <w:t>going</w:t>
+      </w:r>
+      <w:r>
+        <w:t xml:space="preserve"> camping</w:t>
       </w:r>
       <w:r>
         <w:t>,</w:t>
@@ -41,13 +100,34 @@
         <w:t>go</w:t>
       </w:r>
       <w:r>
+        <w:t>ing</w:t>
+      </w:r>
+      <w:r>
         <w:t xml:space="preserve"> to concert</w:t>
       </w:r>
       <w:r>
         <w:t>s</w:t>
       </w:r>
       <w:r>
-        <w:t xml:space="preserve"> with my sister. I like animals, tinkering in my garage, and discovering new (or new to me) bands. I also write code for fun. Lately I have been working on </w:t>
+        <w:t xml:space="preserve"> with my sister. I like animals, tinkering in my garage, and discovering new (or new to me) bands.</w:t>
+      </w:r>
+      <w:r>
+        <w:t xml:space="preserve"> I write noir fiction.</w:t>
+      </w:r>
+      <w:r>
+        <w:t xml:space="preserve"> I also write code</w:t>
+      </w:r>
+      <w:r>
+        <w:t>. F</w:t>
+      </w:r>
+      <w:r>
+        <w:t>or fun. Lately I have been working on</w:t>
+      </w:r>
+      <w:r>
+        <w:t xml:space="preserve"> some</w:t>
+      </w:r>
+      <w:r>
+        <w:t xml:space="preserve"> </w:t>
       </w:r>
       <w:proofErr w:type="spellStart"/>
       <w:r>
@@ -58,7 +138,7 @@
         <w:t>, r</w:t>
       </w:r>
       <w:r>
-        <w:t>obotics</w:t>
+        <w:t>obotic</w:t>
       </w:r>
       <w:r>
         <w:t>,</w:t>
@@ -72,7 +152,13 @@
     </w:p>
     <w:p>
       <w:r>
-        <w:t xml:space="preserve">My pet project – the one I rewrite every time I learn something new – is Alpaca, a tool to manage and manipulate images, videos, and audio. Alpaca started as </w:t>
+        <w:t xml:space="preserve">My pet project – the one I rewrite every time I learn something new – is Alpaca, a </w:t>
+      </w:r>
+      <w:r>
+        <w:t>multi-media management tool</w:t>
+      </w:r>
+      <w:r>
+        <w:t xml:space="preserve">. Alpaca started as </w:t>
       </w:r>
       <w:r>
         <w:t>an</w:t>
@@ -81,7 +167,13 @@
         <w:t xml:space="preserve"> automotive</w:t>
       </w:r>
       <w:r>
-        <w:t xml:space="preserve"> application. Software for a custom interface to</w:t>
+        <w:t xml:space="preserve"> application</w:t>
+      </w:r>
+      <w:r>
+        <w:t xml:space="preserve"> - a</w:t>
+      </w:r>
+      <w:r>
+        <w:t xml:space="preserve"> custom interface to</w:t>
       </w:r>
       <w:r>
         <w:t xml:space="preserve"> stereo head unit</w:t>
@@ -90,7 +182,19 @@
         <w:t>s</w:t>
       </w:r>
       <w:r>
-        <w:t xml:space="preserve">, but I changed directions and now it is a desktop application. Version 1.0 will ship once there are no new tools or techniques for me to learn. </w:t>
+        <w:t xml:space="preserve">, but </w:t>
+      </w:r>
+      <w:r>
+        <w:t>it’s morphed into a</w:t>
+      </w:r>
+      <w:r>
+        <w:t xml:space="preserve"> desktop application</w:t>
+      </w:r>
+      <w:r>
+        <w:t xml:space="preserve"> over the years</w:t>
+      </w:r>
+      <w:r>
+        <w:t xml:space="preserve">. Version 1.0 will ship once there are no new tools or techniques for me to learn. </w:t>
       </w:r>
     </w:p>
     <w:p>
@@ -100,7 +204,19 @@
     </w:p>
     <w:p>
       <w:r>
-        <w:t xml:space="preserve">I sincerely hope you have not filled this position yet and that you have time to look at my resume. I’m excited for the opportunity to chat about what you are doing and how I might be able to contribute. My schedule is cleared for you 7 days a </w:t>
+        <w:t>I sincerely hope you hav</w:t>
+      </w:r>
+      <w:r>
+        <w:t>en’t</w:t>
+      </w:r>
+      <w:r>
+        <w:t xml:space="preserve"> filled this </w:t>
+      </w:r>
+      <w:r>
+        <w:t>p</w:t>
+      </w:r>
+      <w:r>
+        <w:t xml:space="preserve">osition and that you have time to look at my resume. I’m excited for the opportunity to chat about what you are doing and how I might be able to contribute. My schedule is cleared for you 7 days a </w:t>
       </w:r>
       <w:r>
         <w:t>week at</w:t>
@@ -109,7 +225,13 @@
         <w:t xml:space="preserve"> any time</w:t>
       </w:r>
       <w:r>
-        <w:t>. I lived in Alaska for 3 years, so I am very aware of the time zone difference. Call me when it’s convenient for you.</w:t>
+        <w:t xml:space="preserve">. I lived in Alaska for 3 years, so I am </w:t>
+      </w:r>
+      <w:r>
+        <w:t>well</w:t>
+      </w:r>
+      <w:r>
+        <w:t xml:space="preserve"> aware of the time zone difference. Call me when it’s convenient for you.</w:t>
       </w:r>
     </w:p>
     <w:p/>

</xml_diff>